<commit_message>
Simplify workflow and improve templates
- Remove SPBY from fase 5 (now Penyelesaian & Arsip)
- Create improved laporan kegiatan template with better format
- Add template creation script for future modifications

https://claude.ai/code/session_01L1u8cybJBFHNdrMvCb5b4p
</commit_message>
<xml_diff>
--- a/templates/word/laporan_kegiatan.docx
+++ b/templates/word/laporan_kegiatan.docx
@@ -4,110 +4,569 @@
   <w:body>
     <w:p>
       <w:pPr>
-        <w:pStyle w:val="Title"/>
         <w:jc w:val="center"/>
       </w:pPr>
       <w:r>
-        <w:t>LAPORAN PELAKSANAAN KEGIATAN</w:t>
+        <w:rPr>
+          <w:b/>
+          <w:sz w:val="28"/>
+        </w:rPr>
+        <w:t>{{satker_nama}}</w:t>
+      </w:r>
+    </w:p>
+    <w:p>
+      <w:pPr>
+        <w:jc w:val="center"/>
+      </w:pPr>
+      <w:r>
+        <w:rPr>
+          <w:sz w:val="22"/>
+        </w:rPr>
+        <w:t>{{satker_alamat}}</w:t>
+      </w:r>
+    </w:p>
+    <w:p>
+      <w:pPr>
+        <w:jc w:val="center"/>
+      </w:pPr>
+      <w:r>
+        <w:rPr>
+          <w:sz w:val="22"/>
+        </w:rPr>
+        <w:t>______________________________________________________________________</w:t>
       </w:r>
     </w:p>
     <w:p/>
     <w:p>
       <w:pPr>
-        <w:pStyle w:val="Heading1"/>
+        <w:jc w:val="center"/>
       </w:pPr>
       <w:r>
-        <w:t>I. PENDAHULUAN</w:t>
-      </w:r>
-    </w:p>
-    <w:p>
-      <w:r>
-        <w:t>Nama Kegiatan: {{nama_kegiatan}}</w:t>
-      </w:r>
-    </w:p>
-    <w:p>
-      <w:r>
-        <w:t>Tanggal Pelaksanaan: {{tanggal_kegiatan}}</w:t>
-      </w:r>
-    </w:p>
-    <w:p>
-      <w:r>
-        <w:t>Tempat: {{tempat_kegiatan}}</w:t>
-      </w:r>
-    </w:p>
-    <w:p>
-      <w:r>
-        <w:t>Anggaran: {{estimasi_biaya:rupiah}}</w:t>
+        <w:rPr>
+          <w:b/>
+          <w:sz w:val="28"/>
+        </w:rPr>
+        <w:t>LAPORAN KEGIATAN</w:t>
       </w:r>
     </w:p>
     <w:p>
       <w:pPr>
-        <w:pStyle w:val="Heading1"/>
+        <w:jc w:val="center"/>
       </w:pPr>
       <w:r>
-        <w:t>II. TUJUAN KEGIATAN</w:t>
+        <w:rPr>
+          <w:sz w:val="22"/>
+        </w:rPr>
+        <w:t>Nomor: {{nomor_dokumen}}</w:t>
       </w:r>
     </w:p>
+    <w:p/>
     <w:p>
       <w:r>
-        <w:t>{{tujuan_kegiatan}}</w:t>
+        <w:rPr>
+          <w:b/>
+          <w:sz w:val="22"/>
+        </w:rPr>
+        <w:t>A. INFORMASI KEGIATAN</w:t>
+      </w:r>
+    </w:p>
+    <w:tbl>
+      <w:tblPr>
+        <w:tblW w:type="auto" w:w="0"/>
+        <w:tblLayout w:type="autofit"/>
+        <w:tblLook w:firstColumn="1" w:firstRow="1" w:lastColumn="0" w:lastRow="0" w:noHBand="0" w:noVBand="1" w:val="04A0"/>
+      </w:tblPr>
+      <w:tblGrid>
+        <w:gridCol w:w="3135"/>
+        <w:gridCol w:w="3135"/>
+        <w:gridCol w:w="3135"/>
+      </w:tblGrid>
+      <w:tr>
+        <w:tc>
+          <w:tcPr>
+            <w:tcW w:type="dxa" w:w="567"/>
+          </w:tcPr>
+          <w:p>
+            <w:r>
+              <w:rPr>
+                <w:sz w:val="22"/>
+              </w:rPr>
+              <w:t>1.</w:t>
+            </w:r>
+          </w:p>
+        </w:tc>
+        <w:tc>
+          <w:tcPr>
+            <w:tcW w:type="dxa" w:w="2835"/>
+          </w:tcPr>
+          <w:p>
+            <w:r>
+              <w:rPr>
+                <w:sz w:val="22"/>
+              </w:rPr>
+              <w:t>Nama Kegiatan</w:t>
+            </w:r>
+          </w:p>
+        </w:tc>
+        <w:tc>
+          <w:tcPr>
+            <w:tcW w:type="dxa" w:w="5102"/>
+          </w:tcPr>
+          <w:p>
+            <w:r>
+              <w:rPr>
+                <w:sz w:val="22"/>
+              </w:rPr>
+              <w:t>: {{nama_kegiatan}}</w:t>
+            </w:r>
+          </w:p>
+        </w:tc>
+      </w:tr>
+      <w:tr>
+        <w:tc>
+          <w:tcPr>
+            <w:tcW w:type="dxa" w:w="567"/>
+          </w:tcPr>
+          <w:p>
+            <w:r>
+              <w:rPr>
+                <w:sz w:val="22"/>
+              </w:rPr>
+              <w:t>2.</w:t>
+            </w:r>
+          </w:p>
+        </w:tc>
+        <w:tc>
+          <w:tcPr>
+            <w:tcW w:type="dxa" w:w="2835"/>
+          </w:tcPr>
+          <w:p>
+            <w:r>
+              <w:rPr>
+                <w:sz w:val="22"/>
+              </w:rPr>
+              <w:t>Tanggal Pelaksanaan</w:t>
+            </w:r>
+          </w:p>
+        </w:tc>
+        <w:tc>
+          <w:tcPr>
+            <w:tcW w:type="dxa" w:w="5102"/>
+          </w:tcPr>
+          <w:p>
+            <w:r>
+              <w:rPr>
+                <w:sz w:val="22"/>
+              </w:rPr>
+              <w:t>: {{tanggal_dokumen}}</w:t>
+            </w:r>
+          </w:p>
+        </w:tc>
+      </w:tr>
+      <w:tr>
+        <w:tc>
+          <w:tcPr>
+            <w:tcW w:type="dxa" w:w="567"/>
+          </w:tcPr>
+          <w:p>
+            <w:r>
+              <w:rPr>
+                <w:sz w:val="22"/>
+              </w:rPr>
+              <w:t>3.</w:t>
+            </w:r>
+          </w:p>
+        </w:tc>
+        <w:tc>
+          <w:tcPr>
+            <w:tcW w:type="dxa" w:w="2835"/>
+          </w:tcPr>
+          <w:p>
+            <w:r>
+              <w:rPr>
+                <w:sz w:val="22"/>
+              </w:rPr>
+              <w:t>Lokasi/Tempat</w:t>
+            </w:r>
+          </w:p>
+        </w:tc>
+        <w:tc>
+          <w:tcPr>
+            <w:tcW w:type="dxa" w:w="5102"/>
+          </w:tcPr>
+          <w:p>
+            <w:r>
+              <w:rPr>
+                <w:sz w:val="22"/>
+              </w:rPr>
+              <w:t>: {{lokasi}}</w:t>
+            </w:r>
+          </w:p>
+        </w:tc>
+      </w:tr>
+      <w:tr>
+        <w:tc>
+          <w:tcPr>
+            <w:tcW w:type="dxa" w:w="567"/>
+          </w:tcPr>
+          <w:p>
+            <w:r>
+              <w:rPr>
+                <w:sz w:val="22"/>
+              </w:rPr>
+              <w:t>4.</w:t>
+            </w:r>
+          </w:p>
+        </w:tc>
+        <w:tc>
+          <w:tcPr>
+            <w:tcW w:type="dxa" w:w="2835"/>
+          </w:tcPr>
+          <w:p>
+            <w:r>
+              <w:rPr>
+                <w:sz w:val="22"/>
+              </w:rPr>
+              <w:t>Dasar Pelaksanaan</w:t>
+            </w:r>
+          </w:p>
+        </w:tc>
+        <w:tc>
+          <w:tcPr>
+            <w:tcW w:type="dxa" w:w="5102"/>
+          </w:tcPr>
+          <w:p>
+            <w:r>
+              <w:rPr>
+                <w:sz w:val="22"/>
+              </w:rPr>
+              <w:t>: {{nomor_dasar}}</w:t>
+            </w:r>
+          </w:p>
+        </w:tc>
+      </w:tr>
+      <w:tr>
+        <w:tc>
+          <w:tcPr>
+            <w:tcW w:type="dxa" w:w="567"/>
+          </w:tcPr>
+          <w:p>
+            <w:r>
+              <w:rPr>
+                <w:sz w:val="22"/>
+              </w:rPr>
+              <w:t>5.</w:t>
+            </w:r>
+          </w:p>
+        </w:tc>
+        <w:tc>
+          <w:tcPr>
+            <w:tcW w:type="dxa" w:w="2835"/>
+          </w:tcPr>
+          <w:p>
+            <w:r>
+              <w:rPr>
+                <w:sz w:val="22"/>
+              </w:rPr>
+              <w:t>Pelaksana</w:t>
+            </w:r>
+          </w:p>
+        </w:tc>
+        <w:tc>
+          <w:tcPr>
+            <w:tcW w:type="dxa" w:w="5102"/>
+          </w:tcPr>
+          <w:p>
+            <w:r>
+              <w:rPr>
+                <w:sz w:val="22"/>
+              </w:rPr>
+              <w:t>: {{penerima_nama}}</w:t>
+            </w:r>
+          </w:p>
+        </w:tc>
+      </w:tr>
+      <w:tr>
+        <w:tc>
+          <w:tcPr>
+            <w:tcW w:type="dxa" w:w="567"/>
+          </w:tcPr>
+          <w:p>
+            <w:r>
+              <w:rPr>
+                <w:sz w:val="22"/>
+              </w:rPr>
+              <w:t>6.</w:t>
+            </w:r>
+          </w:p>
+        </w:tc>
+        <w:tc>
+          <w:tcPr>
+            <w:tcW w:type="dxa" w:w="2835"/>
+          </w:tcPr>
+          <w:p>
+            <w:r>
+              <w:rPr>
+                <w:sz w:val="22"/>
+              </w:rPr>
+              <w:t>Kode Akun/MAK</w:t>
+            </w:r>
+          </w:p>
+        </w:tc>
+        <w:tc>
+          <w:tcPr>
+            <w:tcW w:type="dxa" w:w="5102"/>
+          </w:tcPr>
+          <w:p>
+            <w:r>
+              <w:rPr>
+                <w:sz w:val="22"/>
+              </w:rPr>
+              <w:t>: {{kode_akun}}</w:t>
+            </w:r>
+          </w:p>
+        </w:tc>
+      </w:tr>
+    </w:tbl>
+    <w:p/>
+    <w:p>
+      <w:r>
+        <w:rPr>
+          <w:b/>
+          <w:sz w:val="22"/>
+        </w:rPr>
+        <w:t>B. URAIAN KEGIATAN</w:t>
       </w:r>
     </w:p>
     <w:p>
       <w:pPr>
-        <w:pStyle w:val="Heading1"/>
+        <w:spacing w:after="120"/>
+        <w:ind w:firstLine="567"/>
       </w:pPr>
       <w:r>
-        <w:t>III. PELAKSANAAN KEGIATAN</w:t>
-      </w:r>
-    </w:p>
-    <w:p>
-      <w:r>
-        <w:t>{{pelaksanaan_kegiatan}}</w:t>
+        <w:t>{{uraian_kegiatan}}</w:t>
       </w:r>
     </w:p>
     <w:p>
       <w:pPr>
-        <w:pStyle w:val="Heading1"/>
+        <w:ind w:firstLine="567"/>
       </w:pPr>
       <w:r>
-        <w:t>IV. HASIL KEGIATAN</w:t>
+        <w:t>Kegiatan telah dilaksanakan sesuai dengan rencana yang telah ditetapkan. Pelaksanaan berjalan dengan baik dan lancar.</w:t>
+      </w:r>
+    </w:p>
+    <w:p/>
+    <w:p>
+      <w:r>
+        <w:rPr>
+          <w:b/>
+          <w:sz w:val="22"/>
+        </w:rPr>
+        <w:t>C. PESERTA/YANG HADIR</w:t>
       </w:r>
     </w:p>
     <w:p>
+      <w:pPr>
+        <w:ind w:left="283"/>
+      </w:pPr>
+      <w:r>
+        <w:t>{{jumlah_peserta}} orang peserta (terlampir daftar hadir)</w:t>
+      </w:r>
+    </w:p>
+    <w:p/>
+    <w:p>
+      <w:r>
+        <w:rPr>
+          <w:b/>
+          <w:sz w:val="22"/>
+        </w:rPr>
+        <w:t>D. HASIL/KESIMPULAN</w:t>
+      </w:r>
+    </w:p>
+    <w:p>
+      <w:pPr>
+        <w:ind w:firstLine="567"/>
+      </w:pPr>
       <w:r>
         <w:t>{{hasil_kegiatan}}</w:t>
       </w:r>
     </w:p>
     <w:p>
       <w:pPr>
-        <w:pStyle w:val="Heading1"/>
+        <w:ind w:firstLine="567"/>
       </w:pPr>
       <w:r>
-        <w:t>V. KESIMPULAN DAN SARAN</w:t>
+        <w:t>Kegiatan telah selesai dilaksanakan dengan hasil sesuai target yang ditetapkan.</w:t>
       </w:r>
     </w:p>
+    <w:p/>
     <w:p>
       <w:r>
-        <w:t>{{kesimpulan_kegiatan}}</w:t>
+        <w:rPr>
+          <w:b/>
+          <w:sz w:val="22"/>
+        </w:rPr>
+        <w:t>E. REKOMENDASI/TINDAK LANJUT</w:t>
       </w:r>
     </w:p>
     <w:p>
       <w:pPr>
-        <w:pStyle w:val="Heading1"/>
+        <w:ind w:firstLine="567"/>
       </w:pPr>
       <w:r>
-        <w:t>VI. PENUTUP</w:t>
+        <w:t>{{rekomendasi}}</w:t>
+      </w:r>
+    </w:p>
+    <w:p/>
+    <w:p>
+      <w:r>
+        <w:rPr>
+          <w:b/>
+          <w:sz w:val="22"/>
+        </w:rPr>
+        <w:t>F. LAMPIRAN</w:t>
       </w:r>
     </w:p>
     <w:p>
+      <w:pPr>
+        <w:ind w:left="283"/>
+      </w:pPr>
       <w:r>
-        <w:t>Demikian laporan pelaksanaan kegiatan ini dibuat.</w:t>
+        <w:t>1. Daftar Hadir</w:t>
+      </w:r>
+    </w:p>
+    <w:p>
+      <w:pPr>
+        <w:ind w:left="283"/>
+      </w:pPr>
+      <w:r>
+        <w:t>2. Dokumentasi Foto</w:t>
+      </w:r>
+    </w:p>
+    <w:p>
+      <w:pPr>
+        <w:ind w:left="283"/>
+      </w:pPr>
+      <w:r>
+        <w:t>3. Notulensi (jika ada)</w:t>
+      </w:r>
+    </w:p>
+    <w:p>
+      <w:pPr>
+        <w:ind w:left="283"/>
+      </w:pPr>
+      <w:r>
+        <w:t>4. Bukti-bukti pendukung lainnya</w:t>
+      </w:r>
+    </w:p>
+    <w:p/>
+    <w:p/>
+    <w:p>
+      <w:pPr>
+        <w:jc w:val="right"/>
+      </w:pPr>
+      <w:r>
+        <w:t>{{lokasi}}, {{tanggal_dokumen}}</w:t>
+      </w:r>
+    </w:p>
+    <w:p>
+      <w:pPr>
+        <w:jc w:val="right"/>
+      </w:pPr>
+      <w:r>
+        <w:t>Pelaksana Kegiatan,</w:t>
+      </w:r>
+    </w:p>
+    <w:p>
+      <w:pPr>
+        <w:jc w:val="right"/>
+      </w:pPr>
+    </w:p>
+    <w:p>
+      <w:pPr>
+        <w:jc w:val="right"/>
+      </w:pPr>
+    </w:p>
+    <w:p>
+      <w:pPr>
+        <w:jc w:val="right"/>
+      </w:pPr>
+    </w:p>
+    <w:p>
+      <w:pPr>
+        <w:jc w:val="right"/>
+      </w:pPr>
+      <w:r>
+        <w:rPr>
+          <w:b/>
+          <w:u w:val="single"/>
+        </w:rPr>
+        <w:t>{{penerima_nama}}</w:t>
+      </w:r>
+    </w:p>
+    <w:p>
+      <w:pPr>
+        <w:jc w:val="right"/>
+      </w:pPr>
+      <w:r>
+        <w:t>NIP. {{penerima_nip}}</w:t>
+      </w:r>
+    </w:p>
+    <w:p/>
+    <w:p>
+      <w:pPr>
+        <w:jc w:val="left"/>
+      </w:pPr>
+      <w:r>
+        <w:t>Mengetahui,</w:t>
+      </w:r>
+    </w:p>
+    <w:p>
+      <w:pPr>
+        <w:jc w:val="left"/>
+      </w:pPr>
+      <w:r>
+        <w:t>Pejabat Pembuat Komitmen,</w:t>
+      </w:r>
+    </w:p>
+    <w:p>
+      <w:pPr>
+        <w:jc w:val="left"/>
+      </w:pPr>
+    </w:p>
+    <w:p>
+      <w:pPr>
+        <w:jc w:val="left"/>
+      </w:pPr>
+    </w:p>
+    <w:p>
+      <w:pPr>
+        <w:jc w:val="left"/>
+      </w:pPr>
+    </w:p>
+    <w:p>
+      <w:pPr>
+        <w:jc w:val="left"/>
+      </w:pPr>
+      <w:r>
+        <w:rPr>
+          <w:b/>
+          <w:u w:val="single"/>
+        </w:rPr>
+        <w:t>{{ppk_nama}}</w:t>
+      </w:r>
+    </w:p>
+    <w:p>
+      <w:pPr>
+        <w:jc w:val="left"/>
+      </w:pPr>
+      <w:r>
+        <w:t>NIP. {{ppk_nip}}</w:t>
       </w:r>
     </w:p>
     <w:sectPr>
       <w:pgSz w:w="12240" w:h="15840"/>
-      <w:pgMar w:top="1440" w:right="1800" w:bottom="1440" w:left="1800" w:header="720" w:footer="720" w:gutter="0"/>
+      <w:pgMar w:top="1134" w:right="1417" w:bottom="1134" w:left="1417" w:header="720" w:footer="720" w:gutter="0"/>
       <w:cols w:space="720"/>
       <w:docGrid w:linePitch="360"/>
     </w:sectPr>

</xml_diff>